<commit_message>
fix: fix regex in DocumentLoader, refactor HybridSearch
</commit_message>
<xml_diff>
--- a/documents/168_2024_ND-CP_619502.docx
+++ b/documents/168_2024_ND-CP_619502.docx
@@ -6949,7 +6949,7 @@
           <w:b/>
           <w:bCs/>
         </w:rPr>
-        <w:t>Điều 20. Xử phạt, trừ điểm giấy phép lái xe của người điều khiển xe ô tô chở hành khách, ô tô chở người và các loại xe tương tự xe ô tô chở hành khách vi phạm quy định về bảo đảm trật trị, an toàn giao thông</w:t>
+        <w:t>Điều 20. Xử phạt, trừ điểm giấy phép lái xe của người điều khiển xe ô tô chở hành khách, ô tô chở người và các loại xe tương tự xe ô tô chở hành khách vi phạm quy định về bảo đảm trật tự, an toàn giao thông</w:t>
       </w:r>
       <w:bookmarkEnd w:id="503"/>
     </w:p>
@@ -18438,13 +18438,6 @@
         </a:gradFill>
       </a:fillStyleLst>
       <a:lnStyleLst>
-        <a:ln w="6350" cap="flat" cmpd="sng" algn="ctr">
-          <a:solidFill>
-            <a:schemeClr val="phClr"/>
-          </a:solidFill>
-          <a:prstDash val="solid"/>
-          <a:miter lim="800000"/>
-        </a:ln>
         <a:ln w="12700" cap="flat" cmpd="sng" algn="ctr">
           <a:solidFill>
             <a:schemeClr val="phClr"/>
@@ -18453,6 +18446,13 @@
           <a:miter lim="800000"/>
         </a:ln>
         <a:ln w="19050" cap="flat" cmpd="sng" algn="ctr">
+          <a:solidFill>
+            <a:schemeClr val="phClr"/>
+          </a:solidFill>
+          <a:prstDash val="solid"/>
+          <a:miter lim="800000"/>
+        </a:ln>
+        <a:ln w="25400" cap="flat" cmpd="sng" algn="ctr">
           <a:solidFill>
             <a:schemeClr val="phClr"/>
           </a:solidFill>
@@ -18517,7 +18517,27 @@
       </a:bgFillStyleLst>
     </a:fmtScheme>
   </a:themeElements>
-  <a:objectDefaults/>
+  <a:objectDefaults>
+    <a:lnDef>
+      <a:spPr/>
+      <a:bodyPr/>
+      <a:lstStyle/>
+      <a:style>
+        <a:lnRef idx="2">
+          <a:schemeClr val="accent1"/>
+        </a:lnRef>
+        <a:fillRef idx="0">
+          <a:schemeClr val="accent1"/>
+        </a:fillRef>
+        <a:effectRef idx="1">
+          <a:schemeClr val="accent1"/>
+        </a:effectRef>
+        <a:fontRef idx="minor">
+          <a:schemeClr val="tx1"/>
+        </a:fontRef>
+      </a:style>
+    </a:lnDef>
+  </a:objectDefaults>
   <a:extraClrSchemeLst/>
   <a:extLst>
     <a:ext uri="{05A4C25C-085E-4340-85A3-A5531E510DB2}">

</xml_diff>